<commit_message>
Added group notes for 02/11/2020
</commit_message>
<xml_diff>
--- a/Final Project Notes.docx
+++ b/Final Project Notes.docx
@@ -57,6 +57,54 @@
       </w:r>
     </w:p>
     <w:p>
+      <w:pPr>
+        <w:pStyle w:val="Heading1"/>
+      </w:pPr>
+      <w:r>
+        <w:t>2020-02-11</w:t>
+      </w:r>
+    </w:p>
+    <w:p>
+      <w:pPr>
+        <w:pStyle w:val="ListParagraph"/>
+        <w:numPr>
+          <w:ilvl w:val="0"/>
+          <w:numId w:val="1"/>
+        </w:numPr>
+      </w:pPr>
+      <w:r>
+        <w:t>Discussed having a Game Class that would make instructions to handle the game</w:t>
+      </w:r>
+    </w:p>
+    <w:p>
+      <w:pPr>
+        <w:pStyle w:val="ListParagraph"/>
+        <w:numPr>
+          <w:ilvl w:val="0"/>
+          <w:numId w:val="1"/>
+        </w:numPr>
+      </w:pPr>
+      <w:r>
+        <w:t xml:space="preserve">Adding </w:t>
+      </w:r>
+      <w:r>
+        <w:t>Hand</w:t>
+      </w:r>
+      <w:r>
+        <w:t xml:space="preserve"> to our project to control each players hand of cards</w:t>
+      </w:r>
+    </w:p>
+    <w:p>
+      <w:pPr>
+        <w:pStyle w:val="ListParagraph"/>
+        <w:numPr>
+          <w:ilvl w:val="0"/>
+          <w:numId w:val="1"/>
+        </w:numPr>
+      </w:pPr>
+      <w:r>
+        <w:t>The ability to reorganize your hand by dragging cards</w:t>
+      </w:r>
       <w:bookmarkStart w:id="0" w:name="_GoBack"/>
       <w:bookmarkEnd w:id="0"/>
     </w:p>
@@ -69,6 +117,127 @@
     </w:sectPr>
   </w:body>
 </w:document>
+</file>
+
+<file path=word/numbering.xml><?xml version="1.0" encoding="utf-8"?>
+<w:numbering xmlns:wpc="http://schemas.microsoft.com/office/word/2010/wordprocessingCanvas" xmlns:cx="http://schemas.microsoft.com/office/drawing/2014/chartex" xmlns:cx1="http://schemas.microsoft.com/office/drawing/2015/9/8/chartex" xmlns:cx2="http://schemas.microsoft.com/office/drawing/2015/10/21/chartex" xmlns:cx3="http://schemas.microsoft.com/office/drawing/2016/5/9/chartex" xmlns:cx4="http://schemas.microsoft.com/office/drawing/2016/5/10/chartex" xmlns:cx5="http://schemas.microsoft.com/office/drawing/2016/5/11/chartex" xmlns:cx6="http://schemas.microsoft.com/office/drawing/2016/5/12/chartex" xmlns:cx7="http://schemas.microsoft.com/office/drawing/2016/5/13/chartex" xmlns:cx8="http://schemas.microsoft.com/office/drawing/2016/5/14/chartex" xmlns:mc="http://schemas.openxmlformats.org/markup-compatibility/2006" xmlns:aink="http://schemas.microsoft.com/office/drawing/2016/ink" xmlns:am3d="http://schemas.microsoft.com/office/drawing/2017/model3d" xmlns:o="urn:schemas-microsoft-com:office:office" xmlns:r="http://schemas.openxmlformats.org/officeDocument/2006/relationships" xmlns:m="http://schemas.openxmlformats.org/officeDocument/2006/math" xmlns:v="urn:schemas-microsoft-com:vml" xmlns:wp14="http://schemas.microsoft.com/office/word/2010/wordprocessingDrawing" xmlns:wp="http://schemas.openxmlformats.org/drawingml/2006/wordprocessingDrawing" xmlns:w10="urn:schemas-microsoft-com:office:word" xmlns:w="http://schemas.openxmlformats.org/wordprocessingml/2006/main" xmlns:w14="http://schemas.microsoft.com/office/word/2010/wordml" xmlns:w15="http://schemas.microsoft.com/office/word/2012/wordml" xmlns:w16cid="http://schemas.microsoft.com/office/word/2016/wordml/cid" xmlns:w16se="http://schemas.microsoft.com/office/word/2015/wordml/symex" xmlns:wpg="http://schemas.microsoft.com/office/word/2010/wordprocessingGroup" xmlns:wpi="http://schemas.microsoft.com/office/word/2010/wordprocessingInk" xmlns:wne="http://schemas.microsoft.com/office/word/2006/wordml" xmlns:wps="http://schemas.microsoft.com/office/word/2010/wordprocessingShape" mc:Ignorable="w14 w15 w16se w16cid wp14">
+  <w:abstractNum w:abstractNumId="0" w15:restartNumberingAfterBreak="0">
+    <w:nsid w:val="4A777669"/>
+    <w:multiLevelType w:val="hybridMultilevel"/>
+    <w:tmpl w:val="C86215B6"/>
+    <w:lvl w:ilvl="0" w:tplc="EFB44E56">
+      <w:start w:val="2020"/>
+      <w:numFmt w:val="bullet"/>
+      <w:lvlText w:val="-"/>
+      <w:lvlJc w:val="left"/>
+      <w:pPr>
+        <w:ind w:left="720" w:hanging="360"/>
+      </w:pPr>
+      <w:rPr>
+        <w:rFonts w:ascii="Calibri" w:eastAsiaTheme="minorHAnsi" w:hAnsi="Calibri" w:cs="Calibri" w:hint="default"/>
+      </w:rPr>
+    </w:lvl>
+    <w:lvl w:ilvl="1" w:tplc="04090003" w:tentative="1">
+      <w:start w:val="1"/>
+      <w:numFmt w:val="bullet"/>
+      <w:lvlText w:val="o"/>
+      <w:lvlJc w:val="left"/>
+      <w:pPr>
+        <w:ind w:left="1440" w:hanging="360"/>
+      </w:pPr>
+      <w:rPr>
+        <w:rFonts w:ascii="Courier New" w:hAnsi="Courier New" w:cs="Courier New" w:hint="default"/>
+      </w:rPr>
+    </w:lvl>
+    <w:lvl w:ilvl="2" w:tplc="04090005" w:tentative="1">
+      <w:start w:val="1"/>
+      <w:numFmt w:val="bullet"/>
+      <w:lvlText w:val=""/>
+      <w:lvlJc w:val="left"/>
+      <w:pPr>
+        <w:ind w:left="2160" w:hanging="360"/>
+      </w:pPr>
+      <w:rPr>
+        <w:rFonts w:ascii="Wingdings" w:hAnsi="Wingdings" w:hint="default"/>
+      </w:rPr>
+    </w:lvl>
+    <w:lvl w:ilvl="3" w:tplc="04090001" w:tentative="1">
+      <w:start w:val="1"/>
+      <w:numFmt w:val="bullet"/>
+      <w:lvlText w:val=""/>
+      <w:lvlJc w:val="left"/>
+      <w:pPr>
+        <w:ind w:left="2880" w:hanging="360"/>
+      </w:pPr>
+      <w:rPr>
+        <w:rFonts w:ascii="Symbol" w:hAnsi="Symbol" w:hint="default"/>
+      </w:rPr>
+    </w:lvl>
+    <w:lvl w:ilvl="4" w:tplc="04090003" w:tentative="1">
+      <w:start w:val="1"/>
+      <w:numFmt w:val="bullet"/>
+      <w:lvlText w:val="o"/>
+      <w:lvlJc w:val="left"/>
+      <w:pPr>
+        <w:ind w:left="3600" w:hanging="360"/>
+      </w:pPr>
+      <w:rPr>
+        <w:rFonts w:ascii="Courier New" w:hAnsi="Courier New" w:cs="Courier New" w:hint="default"/>
+      </w:rPr>
+    </w:lvl>
+    <w:lvl w:ilvl="5" w:tplc="04090005" w:tentative="1">
+      <w:start w:val="1"/>
+      <w:numFmt w:val="bullet"/>
+      <w:lvlText w:val=""/>
+      <w:lvlJc w:val="left"/>
+      <w:pPr>
+        <w:ind w:left="4320" w:hanging="360"/>
+      </w:pPr>
+      <w:rPr>
+        <w:rFonts w:ascii="Wingdings" w:hAnsi="Wingdings" w:hint="default"/>
+      </w:rPr>
+    </w:lvl>
+    <w:lvl w:ilvl="6" w:tplc="04090001" w:tentative="1">
+      <w:start w:val="1"/>
+      <w:numFmt w:val="bullet"/>
+      <w:lvlText w:val=""/>
+      <w:lvlJc w:val="left"/>
+      <w:pPr>
+        <w:ind w:left="5040" w:hanging="360"/>
+      </w:pPr>
+      <w:rPr>
+        <w:rFonts w:ascii="Symbol" w:hAnsi="Symbol" w:hint="default"/>
+      </w:rPr>
+    </w:lvl>
+    <w:lvl w:ilvl="7" w:tplc="04090003" w:tentative="1">
+      <w:start w:val="1"/>
+      <w:numFmt w:val="bullet"/>
+      <w:lvlText w:val="o"/>
+      <w:lvlJc w:val="left"/>
+      <w:pPr>
+        <w:ind w:left="5760" w:hanging="360"/>
+      </w:pPr>
+      <w:rPr>
+        <w:rFonts w:ascii="Courier New" w:hAnsi="Courier New" w:cs="Courier New" w:hint="default"/>
+      </w:rPr>
+    </w:lvl>
+    <w:lvl w:ilvl="8" w:tplc="04090005" w:tentative="1">
+      <w:start w:val="1"/>
+      <w:numFmt w:val="bullet"/>
+      <w:lvlText w:val=""/>
+      <w:lvlJc w:val="left"/>
+      <w:pPr>
+        <w:ind w:left="6480" w:hanging="360"/>
+      </w:pPr>
+      <w:rPr>
+        <w:rFonts w:ascii="Wingdings" w:hAnsi="Wingdings" w:hint="default"/>
+      </w:rPr>
+    </w:lvl>
+  </w:abstractNum>
+  <w:num w:numId="1">
+    <w:abstractNumId w:val="0"/>
+  </w:num>
+</w:numbering>
 </file>
 
 <file path=word/styles.xml><?xml version="1.0" encoding="utf-8"?>
@@ -570,6 +739,17 @@
       <w:lang w:val="en-CA"/>
     </w:rPr>
   </w:style>
+  <w:style w:type="paragraph" w:styleId="ListParagraph">
+    <w:name w:val="List Paragraph"/>
+    <w:basedOn w:val="Normal"/>
+    <w:uiPriority w:val="34"/>
+    <w:qFormat/>
+    <w:rsid w:val="009E2D41"/>
+    <w:pPr>
+      <w:ind w:left="720"/>
+      <w:contextualSpacing/>
+    </w:pPr>
+  </w:style>
 </w:styles>
 </file>
 

</xml_diff>

<commit_message>
Fixing last push issue
</commit_message>
<xml_diff>
--- a/Final Project Notes.docx
+++ b/Final Project Notes.docx
@@ -57,54 +57,6 @@
       </w:r>
     </w:p>
     <w:p>
-      <w:pPr>
-        <w:pStyle w:val="Heading1"/>
-      </w:pPr>
-      <w:r>
-        <w:t>2020-02-11</w:t>
-      </w:r>
-    </w:p>
-    <w:p>
-      <w:pPr>
-        <w:pStyle w:val="ListParagraph"/>
-        <w:numPr>
-          <w:ilvl w:val="0"/>
-          <w:numId w:val="1"/>
-        </w:numPr>
-      </w:pPr>
-      <w:r>
-        <w:t>Discussed having a Game Class that would make instructions to handle the game</w:t>
-      </w:r>
-    </w:p>
-    <w:p>
-      <w:pPr>
-        <w:pStyle w:val="ListParagraph"/>
-        <w:numPr>
-          <w:ilvl w:val="0"/>
-          <w:numId w:val="1"/>
-        </w:numPr>
-      </w:pPr>
-      <w:r>
-        <w:t xml:space="preserve">Adding </w:t>
-      </w:r>
-      <w:r>
-        <w:t>Hand</w:t>
-      </w:r>
-      <w:r>
-        <w:t xml:space="preserve"> to our project to control each players hand of cards</w:t>
-      </w:r>
-    </w:p>
-    <w:p>
-      <w:pPr>
-        <w:pStyle w:val="ListParagraph"/>
-        <w:numPr>
-          <w:ilvl w:val="0"/>
-          <w:numId w:val="1"/>
-        </w:numPr>
-      </w:pPr>
-      <w:r>
-        <w:t>The ability to reorganize your hand by dragging cards</w:t>
-      </w:r>
       <w:bookmarkStart w:id="0" w:name="_GoBack"/>
       <w:bookmarkEnd w:id="0"/>
     </w:p>
@@ -117,127 +69,6 @@
     </w:sectPr>
   </w:body>
 </w:document>
-</file>
-
-<file path=word/numbering.xml><?xml version="1.0" encoding="utf-8"?>
-<w:numbering xmlns:wpc="http://schemas.microsoft.com/office/word/2010/wordprocessingCanvas" xmlns:cx="http://schemas.microsoft.com/office/drawing/2014/chartex" xmlns:cx1="http://schemas.microsoft.com/office/drawing/2015/9/8/chartex" xmlns:cx2="http://schemas.microsoft.com/office/drawing/2015/10/21/chartex" xmlns:cx3="http://schemas.microsoft.com/office/drawing/2016/5/9/chartex" xmlns:cx4="http://schemas.microsoft.com/office/drawing/2016/5/10/chartex" xmlns:cx5="http://schemas.microsoft.com/office/drawing/2016/5/11/chartex" xmlns:cx6="http://schemas.microsoft.com/office/drawing/2016/5/12/chartex" xmlns:cx7="http://schemas.microsoft.com/office/drawing/2016/5/13/chartex" xmlns:cx8="http://schemas.microsoft.com/office/drawing/2016/5/14/chartex" xmlns:mc="http://schemas.openxmlformats.org/markup-compatibility/2006" xmlns:aink="http://schemas.microsoft.com/office/drawing/2016/ink" xmlns:am3d="http://schemas.microsoft.com/office/drawing/2017/model3d" xmlns:o="urn:schemas-microsoft-com:office:office" xmlns:r="http://schemas.openxmlformats.org/officeDocument/2006/relationships" xmlns:m="http://schemas.openxmlformats.org/officeDocument/2006/math" xmlns:v="urn:schemas-microsoft-com:vml" xmlns:wp14="http://schemas.microsoft.com/office/word/2010/wordprocessingDrawing" xmlns:wp="http://schemas.openxmlformats.org/drawingml/2006/wordprocessingDrawing" xmlns:w10="urn:schemas-microsoft-com:office:word" xmlns:w="http://schemas.openxmlformats.org/wordprocessingml/2006/main" xmlns:w14="http://schemas.microsoft.com/office/word/2010/wordml" xmlns:w15="http://schemas.microsoft.com/office/word/2012/wordml" xmlns:w16cid="http://schemas.microsoft.com/office/word/2016/wordml/cid" xmlns:w16se="http://schemas.microsoft.com/office/word/2015/wordml/symex" xmlns:wpg="http://schemas.microsoft.com/office/word/2010/wordprocessingGroup" xmlns:wpi="http://schemas.microsoft.com/office/word/2010/wordprocessingInk" xmlns:wne="http://schemas.microsoft.com/office/word/2006/wordml" xmlns:wps="http://schemas.microsoft.com/office/word/2010/wordprocessingShape" mc:Ignorable="w14 w15 w16se w16cid wp14">
-  <w:abstractNum w:abstractNumId="0" w15:restartNumberingAfterBreak="0">
-    <w:nsid w:val="4A777669"/>
-    <w:multiLevelType w:val="hybridMultilevel"/>
-    <w:tmpl w:val="C86215B6"/>
-    <w:lvl w:ilvl="0" w:tplc="EFB44E56">
-      <w:start w:val="2020"/>
-      <w:numFmt w:val="bullet"/>
-      <w:lvlText w:val="-"/>
-      <w:lvlJc w:val="left"/>
-      <w:pPr>
-        <w:ind w:left="720" w:hanging="360"/>
-      </w:pPr>
-      <w:rPr>
-        <w:rFonts w:ascii="Calibri" w:eastAsiaTheme="minorHAnsi" w:hAnsi="Calibri" w:cs="Calibri" w:hint="default"/>
-      </w:rPr>
-    </w:lvl>
-    <w:lvl w:ilvl="1" w:tplc="04090003" w:tentative="1">
-      <w:start w:val="1"/>
-      <w:numFmt w:val="bullet"/>
-      <w:lvlText w:val="o"/>
-      <w:lvlJc w:val="left"/>
-      <w:pPr>
-        <w:ind w:left="1440" w:hanging="360"/>
-      </w:pPr>
-      <w:rPr>
-        <w:rFonts w:ascii="Courier New" w:hAnsi="Courier New" w:cs="Courier New" w:hint="default"/>
-      </w:rPr>
-    </w:lvl>
-    <w:lvl w:ilvl="2" w:tplc="04090005" w:tentative="1">
-      <w:start w:val="1"/>
-      <w:numFmt w:val="bullet"/>
-      <w:lvlText w:val=""/>
-      <w:lvlJc w:val="left"/>
-      <w:pPr>
-        <w:ind w:left="2160" w:hanging="360"/>
-      </w:pPr>
-      <w:rPr>
-        <w:rFonts w:ascii="Wingdings" w:hAnsi="Wingdings" w:hint="default"/>
-      </w:rPr>
-    </w:lvl>
-    <w:lvl w:ilvl="3" w:tplc="04090001" w:tentative="1">
-      <w:start w:val="1"/>
-      <w:numFmt w:val="bullet"/>
-      <w:lvlText w:val=""/>
-      <w:lvlJc w:val="left"/>
-      <w:pPr>
-        <w:ind w:left="2880" w:hanging="360"/>
-      </w:pPr>
-      <w:rPr>
-        <w:rFonts w:ascii="Symbol" w:hAnsi="Symbol" w:hint="default"/>
-      </w:rPr>
-    </w:lvl>
-    <w:lvl w:ilvl="4" w:tplc="04090003" w:tentative="1">
-      <w:start w:val="1"/>
-      <w:numFmt w:val="bullet"/>
-      <w:lvlText w:val="o"/>
-      <w:lvlJc w:val="left"/>
-      <w:pPr>
-        <w:ind w:left="3600" w:hanging="360"/>
-      </w:pPr>
-      <w:rPr>
-        <w:rFonts w:ascii="Courier New" w:hAnsi="Courier New" w:cs="Courier New" w:hint="default"/>
-      </w:rPr>
-    </w:lvl>
-    <w:lvl w:ilvl="5" w:tplc="04090005" w:tentative="1">
-      <w:start w:val="1"/>
-      <w:numFmt w:val="bullet"/>
-      <w:lvlText w:val=""/>
-      <w:lvlJc w:val="left"/>
-      <w:pPr>
-        <w:ind w:left="4320" w:hanging="360"/>
-      </w:pPr>
-      <w:rPr>
-        <w:rFonts w:ascii="Wingdings" w:hAnsi="Wingdings" w:hint="default"/>
-      </w:rPr>
-    </w:lvl>
-    <w:lvl w:ilvl="6" w:tplc="04090001" w:tentative="1">
-      <w:start w:val="1"/>
-      <w:numFmt w:val="bullet"/>
-      <w:lvlText w:val=""/>
-      <w:lvlJc w:val="left"/>
-      <w:pPr>
-        <w:ind w:left="5040" w:hanging="360"/>
-      </w:pPr>
-      <w:rPr>
-        <w:rFonts w:ascii="Symbol" w:hAnsi="Symbol" w:hint="default"/>
-      </w:rPr>
-    </w:lvl>
-    <w:lvl w:ilvl="7" w:tplc="04090003" w:tentative="1">
-      <w:start w:val="1"/>
-      <w:numFmt w:val="bullet"/>
-      <w:lvlText w:val="o"/>
-      <w:lvlJc w:val="left"/>
-      <w:pPr>
-        <w:ind w:left="5760" w:hanging="360"/>
-      </w:pPr>
-      <w:rPr>
-        <w:rFonts w:ascii="Courier New" w:hAnsi="Courier New" w:cs="Courier New" w:hint="default"/>
-      </w:rPr>
-    </w:lvl>
-    <w:lvl w:ilvl="8" w:tplc="04090005" w:tentative="1">
-      <w:start w:val="1"/>
-      <w:numFmt w:val="bullet"/>
-      <w:lvlText w:val=""/>
-      <w:lvlJc w:val="left"/>
-      <w:pPr>
-        <w:ind w:left="6480" w:hanging="360"/>
-      </w:pPr>
-      <w:rPr>
-        <w:rFonts w:ascii="Wingdings" w:hAnsi="Wingdings" w:hint="default"/>
-      </w:rPr>
-    </w:lvl>
-  </w:abstractNum>
-  <w:num w:numId="1">
-    <w:abstractNumId w:val="0"/>
-  </w:num>
-</w:numbering>
 </file>
 
 <file path=word/styles.xml><?xml version="1.0" encoding="utf-8"?>
@@ -739,17 +570,6 @@
       <w:lang w:val="en-CA"/>
     </w:rPr>
   </w:style>
-  <w:style w:type="paragraph" w:styleId="ListParagraph">
-    <w:name w:val="List Paragraph"/>
-    <w:basedOn w:val="Normal"/>
-    <w:uiPriority w:val="34"/>
-    <w:qFormat/>
-    <w:rsid w:val="009E2D41"/>
-    <w:pPr>
-      <w:ind w:left="720"/>
-      <w:contextualSpacing/>
-    </w:pPr>
-  </w:style>
 </w:styles>
 </file>
 

</xml_diff>

<commit_message>
Updating group notes file
</commit_message>
<xml_diff>
--- a/Final Project Notes.docx
+++ b/Final Project Notes.docx
@@ -57,10 +57,143 @@
       </w:r>
     </w:p>
     <w:p>
+      <w:pPr>
+        <w:pStyle w:val="Heading1"/>
+      </w:pPr>
+      <w:r>
+        <w:t>2020-02-11</w:t>
+      </w:r>
+    </w:p>
+    <w:p>
+      <w:pPr>
+        <w:pStyle w:val="ListParagraph"/>
+        <w:numPr>
+          <w:ilvl w:val="0"/>
+          <w:numId w:val="1"/>
+        </w:numPr>
+      </w:pPr>
+      <w:r>
+        <w:t>Discussed adding a Game class that will have the order of operations to the game</w:t>
+      </w:r>
+    </w:p>
+    <w:p>
+      <w:pPr>
+        <w:pStyle w:val="ListParagraph"/>
+        <w:numPr>
+          <w:ilvl w:val="0"/>
+          <w:numId w:val="1"/>
+        </w:numPr>
+      </w:pPr>
+      <w:r>
+        <w:t>Adding the Cards class and ICloneable</w:t>
+      </w:r>
+    </w:p>
+    <w:p>
+      <w:pPr>
+        <w:pStyle w:val="ListParagraph"/>
+        <w:numPr>
+          <w:ilvl w:val="0"/>
+          <w:numId w:val="1"/>
+        </w:numPr>
+      </w:pPr>
+      <w:r>
+        <w:t>Having a main menu in our program</w:t>
+      </w:r>
+    </w:p>
+    <w:p>
+      <w:pPr>
+        <w:pStyle w:val="ListParagraph"/>
+        <w:numPr>
+          <w:ilvl w:val="0"/>
+          <w:numId w:val="1"/>
+        </w:numPr>
+      </w:pPr>
+      <w:r>
+        <w:t>Obstacle right now is to finish our Player class</w:t>
+      </w:r>
+    </w:p>
+    <w:p>
+      <w:pPr>
+        <w:pStyle w:val="ListParagraph"/>
+        <w:numPr>
+          <w:ilvl w:val="0"/>
+          <w:numId w:val="1"/>
+        </w:numPr>
+      </w:pPr>
+      <w:r>
+        <w:t>Brainstorm the Log class to hold statistics of players performance</w:t>
+      </w:r>
+    </w:p>
+    <w:p>
+      <w:pPr>
+        <w:pStyle w:val="ListParagraph"/>
+        <w:numPr>
+          <w:ilvl w:val="0"/>
+          <w:numId w:val="1"/>
+        </w:numPr>
+      </w:pPr>
+      <w:r>
+        <w:t>User and AI class will derive the Player class</w:t>
+      </w:r>
+    </w:p>
+    <w:p>
+      <w:pPr>
+        <w:pStyle w:val="Heading1"/>
+      </w:pPr>
+      <w:r>
+        <w:t>2020-02-12</w:t>
+      </w:r>
+    </w:p>
+    <w:p>
+      <w:pPr>
+        <w:pStyle w:val="ListParagraph"/>
+        <w:numPr>
+          <w:ilvl w:val="0"/>
+          <w:numId w:val="1"/>
+        </w:numPr>
+      </w:pPr>
+      <w:r>
+        <w:t>Adding an overloaded constructor for the Deck class to accept a Boolean whether the deck is shuffled or not</w:t>
+      </w:r>
+    </w:p>
+    <w:p>
+      <w:pPr>
+        <w:pStyle w:val="ListParagraph"/>
+        <w:numPr>
+          <w:ilvl w:val="0"/>
+          <w:numId w:val="1"/>
+        </w:numPr>
+      </w:pPr>
+      <w:r>
+        <w:t>Potentially adding a flowchart of the game process, maybe adding it to the game rules</w:t>
+      </w:r>
+    </w:p>
+    <w:p>
+      <w:pPr>
+        <w:pStyle w:val="ListParagraph"/>
+        <w:numPr>
+          <w:ilvl w:val="0"/>
+          <w:numId w:val="1"/>
+        </w:numPr>
+      </w:pPr>
+      <w:r>
+        <w:t>Screenshot of the Trello at the time of progress reports, to see where we were and how much progress has been made</w:t>
+      </w:r>
       <w:bookmarkStart w:id="0" w:name="_GoBack"/>
       <w:bookmarkEnd w:id="0"/>
     </w:p>
-    <w:p/>
+    <w:p>
+      <w:pPr>
+        <w:pStyle w:val="ListParagraph"/>
+        <w:numPr>
+          <w:ilvl w:val="0"/>
+          <w:numId w:val="1"/>
+        </w:numPr>
+      </w:pPr>
+      <w:r>
+        <w:t>Plan for the GUI for next progress report</w:t>
+      </w:r>
+    </w:p>
     <w:sectPr>
       <w:pgSz w:w="12240" w:h="15840"/>
       <w:pgMar w:top="1440" w:right="1440" w:bottom="1440" w:left="1440" w:header="720" w:footer="720" w:gutter="0"/>
@@ -69,6 +202,127 @@
     </w:sectPr>
   </w:body>
 </w:document>
+</file>
+
+<file path=word/numbering.xml><?xml version="1.0" encoding="utf-8"?>
+<w:numbering xmlns:wpc="http://schemas.microsoft.com/office/word/2010/wordprocessingCanvas" xmlns:cx="http://schemas.microsoft.com/office/drawing/2014/chartex" xmlns:cx1="http://schemas.microsoft.com/office/drawing/2015/9/8/chartex" xmlns:cx2="http://schemas.microsoft.com/office/drawing/2015/10/21/chartex" xmlns:cx3="http://schemas.microsoft.com/office/drawing/2016/5/9/chartex" xmlns:cx4="http://schemas.microsoft.com/office/drawing/2016/5/10/chartex" xmlns:cx5="http://schemas.microsoft.com/office/drawing/2016/5/11/chartex" xmlns:cx6="http://schemas.microsoft.com/office/drawing/2016/5/12/chartex" xmlns:cx7="http://schemas.microsoft.com/office/drawing/2016/5/13/chartex" xmlns:cx8="http://schemas.microsoft.com/office/drawing/2016/5/14/chartex" xmlns:mc="http://schemas.openxmlformats.org/markup-compatibility/2006" xmlns:aink="http://schemas.microsoft.com/office/drawing/2016/ink" xmlns:am3d="http://schemas.microsoft.com/office/drawing/2017/model3d" xmlns:o="urn:schemas-microsoft-com:office:office" xmlns:r="http://schemas.openxmlformats.org/officeDocument/2006/relationships" xmlns:m="http://schemas.openxmlformats.org/officeDocument/2006/math" xmlns:v="urn:schemas-microsoft-com:vml" xmlns:wp14="http://schemas.microsoft.com/office/word/2010/wordprocessingDrawing" xmlns:wp="http://schemas.openxmlformats.org/drawingml/2006/wordprocessingDrawing" xmlns:w10="urn:schemas-microsoft-com:office:word" xmlns:w="http://schemas.openxmlformats.org/wordprocessingml/2006/main" xmlns:w14="http://schemas.microsoft.com/office/word/2010/wordml" xmlns:w15="http://schemas.microsoft.com/office/word/2012/wordml" xmlns:w16cid="http://schemas.microsoft.com/office/word/2016/wordml/cid" xmlns:w16se="http://schemas.microsoft.com/office/word/2015/wordml/symex" xmlns:wpg="http://schemas.microsoft.com/office/word/2010/wordprocessingGroup" xmlns:wpi="http://schemas.microsoft.com/office/word/2010/wordprocessingInk" xmlns:wne="http://schemas.microsoft.com/office/word/2006/wordml" xmlns:wps="http://schemas.microsoft.com/office/word/2010/wordprocessingShape" mc:Ignorable="w14 w15 w16se w16cid wp14">
+  <w:abstractNum w:abstractNumId="0" w15:restartNumberingAfterBreak="0">
+    <w:nsid w:val="6C997AE8"/>
+    <w:multiLevelType w:val="hybridMultilevel"/>
+    <w:tmpl w:val="25FA71B2"/>
+    <w:lvl w:ilvl="0" w:tplc="94400348">
+      <w:start w:val="2020"/>
+      <w:numFmt w:val="bullet"/>
+      <w:lvlText w:val="-"/>
+      <w:lvlJc w:val="left"/>
+      <w:pPr>
+        <w:ind w:left="720" w:hanging="360"/>
+      </w:pPr>
+      <w:rPr>
+        <w:rFonts w:ascii="Calibri" w:eastAsiaTheme="minorHAnsi" w:hAnsi="Calibri" w:cs="Calibri" w:hint="default"/>
+      </w:rPr>
+    </w:lvl>
+    <w:lvl w:ilvl="1" w:tplc="04090003" w:tentative="1">
+      <w:start w:val="1"/>
+      <w:numFmt w:val="bullet"/>
+      <w:lvlText w:val="o"/>
+      <w:lvlJc w:val="left"/>
+      <w:pPr>
+        <w:ind w:left="1440" w:hanging="360"/>
+      </w:pPr>
+      <w:rPr>
+        <w:rFonts w:ascii="Courier New" w:hAnsi="Courier New" w:cs="Courier New" w:hint="default"/>
+      </w:rPr>
+    </w:lvl>
+    <w:lvl w:ilvl="2" w:tplc="04090005" w:tentative="1">
+      <w:start w:val="1"/>
+      <w:numFmt w:val="bullet"/>
+      <w:lvlText w:val=""/>
+      <w:lvlJc w:val="left"/>
+      <w:pPr>
+        <w:ind w:left="2160" w:hanging="360"/>
+      </w:pPr>
+      <w:rPr>
+        <w:rFonts w:ascii="Wingdings" w:hAnsi="Wingdings" w:hint="default"/>
+      </w:rPr>
+    </w:lvl>
+    <w:lvl w:ilvl="3" w:tplc="04090001" w:tentative="1">
+      <w:start w:val="1"/>
+      <w:numFmt w:val="bullet"/>
+      <w:lvlText w:val=""/>
+      <w:lvlJc w:val="left"/>
+      <w:pPr>
+        <w:ind w:left="2880" w:hanging="360"/>
+      </w:pPr>
+      <w:rPr>
+        <w:rFonts w:ascii="Symbol" w:hAnsi="Symbol" w:hint="default"/>
+      </w:rPr>
+    </w:lvl>
+    <w:lvl w:ilvl="4" w:tplc="04090003" w:tentative="1">
+      <w:start w:val="1"/>
+      <w:numFmt w:val="bullet"/>
+      <w:lvlText w:val="o"/>
+      <w:lvlJc w:val="left"/>
+      <w:pPr>
+        <w:ind w:left="3600" w:hanging="360"/>
+      </w:pPr>
+      <w:rPr>
+        <w:rFonts w:ascii="Courier New" w:hAnsi="Courier New" w:cs="Courier New" w:hint="default"/>
+      </w:rPr>
+    </w:lvl>
+    <w:lvl w:ilvl="5" w:tplc="04090005" w:tentative="1">
+      <w:start w:val="1"/>
+      <w:numFmt w:val="bullet"/>
+      <w:lvlText w:val=""/>
+      <w:lvlJc w:val="left"/>
+      <w:pPr>
+        <w:ind w:left="4320" w:hanging="360"/>
+      </w:pPr>
+      <w:rPr>
+        <w:rFonts w:ascii="Wingdings" w:hAnsi="Wingdings" w:hint="default"/>
+      </w:rPr>
+    </w:lvl>
+    <w:lvl w:ilvl="6" w:tplc="04090001" w:tentative="1">
+      <w:start w:val="1"/>
+      <w:numFmt w:val="bullet"/>
+      <w:lvlText w:val=""/>
+      <w:lvlJc w:val="left"/>
+      <w:pPr>
+        <w:ind w:left="5040" w:hanging="360"/>
+      </w:pPr>
+      <w:rPr>
+        <w:rFonts w:ascii="Symbol" w:hAnsi="Symbol" w:hint="default"/>
+      </w:rPr>
+    </w:lvl>
+    <w:lvl w:ilvl="7" w:tplc="04090003" w:tentative="1">
+      <w:start w:val="1"/>
+      <w:numFmt w:val="bullet"/>
+      <w:lvlText w:val="o"/>
+      <w:lvlJc w:val="left"/>
+      <w:pPr>
+        <w:ind w:left="5760" w:hanging="360"/>
+      </w:pPr>
+      <w:rPr>
+        <w:rFonts w:ascii="Courier New" w:hAnsi="Courier New" w:cs="Courier New" w:hint="default"/>
+      </w:rPr>
+    </w:lvl>
+    <w:lvl w:ilvl="8" w:tplc="04090005" w:tentative="1">
+      <w:start w:val="1"/>
+      <w:numFmt w:val="bullet"/>
+      <w:lvlText w:val=""/>
+      <w:lvlJc w:val="left"/>
+      <w:pPr>
+        <w:ind w:left="6480" w:hanging="360"/>
+      </w:pPr>
+      <w:rPr>
+        <w:rFonts w:ascii="Wingdings" w:hAnsi="Wingdings" w:hint="default"/>
+      </w:rPr>
+    </w:lvl>
+  </w:abstractNum>
+  <w:num w:numId="1">
+    <w:abstractNumId w:val="0"/>
+  </w:num>
+</w:numbering>
 </file>
 
 <file path=word/styles.xml><?xml version="1.0" encoding="utf-8"?>
@@ -570,6 +824,17 @@
       <w:lang w:val="en-CA"/>
     </w:rPr>
   </w:style>
+  <w:style w:type="paragraph" w:styleId="ListParagraph">
+    <w:name w:val="List Paragraph"/>
+    <w:basedOn w:val="Normal"/>
+    <w:uiPriority w:val="34"/>
+    <w:qFormat/>
+    <w:rsid w:val="004C4A4E"/>
+    <w:pPr>
+      <w:ind w:left="720"/>
+      <w:contextualSpacing/>
+    </w:pPr>
+  </w:style>
 </w:styles>
 </file>
 

</xml_diff>